<commit_message>
Rework after first notation
</commit_message>
<xml_diff>
--- a/Capstone_final_project.docx
+++ b/Capstone_final_project.docx
@@ -5,27 +5,47 @@
     <w:p>
       <w:pPr>
         <w:pStyle w:val="Titre1"/>
-      </w:pPr>
-      <w:r>
+        <w:rPr>
+          <w:lang w:val="en-US"/>
+        </w:rPr>
+      </w:pPr>
+      <w:r>
+        <w:rPr>
+          <w:lang w:val="en-US"/>
+        </w:rPr>
         <w:t xml:space="preserve"> </w:t>
       </w:r>
       <w:bookmarkStart w:id="0" w:name="_Toc41558693"/>
-      <w:proofErr w:type="spellStart"/>
-      <w:r>
-        <w:t>Finding</w:t>
-      </w:r>
-      <w:proofErr w:type="spellEnd"/>
-      <w:r>
-        <w:t xml:space="preserve"> the best borough</w:t>
-      </w:r>
-      <w:r>
+      <w:r>
+        <w:rPr>
+          <w:lang w:val="en-US"/>
+        </w:rPr>
+        <w:t>Finding the best borough</w:t>
+      </w:r>
+      <w:r>
+        <w:rPr>
+          <w:lang w:val="en-US"/>
+        </w:rPr>
         <w:t xml:space="preserve"> for expatriation</w:t>
       </w:r>
       <w:bookmarkEnd w:id="0"/>
     </w:p>
-    <w:p/>
+    <w:p>
+      <w:pPr>
+        <w:rPr>
+          <w:lang w:val="en-US"/>
+        </w:rPr>
+      </w:pPr>
+    </w:p>
     <w:sdt>
       <w:sdtPr>
+        <w:rPr>
+          <w:rFonts w:asciiTheme="minorHAnsi" w:eastAsiaTheme="minorHAnsi" w:hAnsiTheme="minorHAnsi" w:cstheme="minorBidi"/>
+          <w:color w:val="auto"/>
+          <w:sz w:val="22"/>
+          <w:szCs w:val="22"/>
+          <w:lang w:eastAsia="en-US"/>
+        </w:rPr>
         <w:id w:val="2056884311"/>
         <w:docPartObj>
           <w:docPartGallery w:val="Table of Contents"/>
@@ -34,13 +54,8 @@
       </w:sdtPr>
       <w:sdtEndPr>
         <w:rPr>
-          <w:rFonts w:asciiTheme="minorHAnsi" w:eastAsiaTheme="minorHAnsi" w:hAnsiTheme="minorHAnsi" w:cstheme="minorBidi"/>
           <w:b/>
           <w:bCs/>
-          <w:color w:val="auto"/>
-          <w:sz w:val="22"/>
-          <w:szCs w:val="22"/>
-          <w:lang w:eastAsia="en-US"/>
         </w:rPr>
       </w:sdtEndPr>
       <w:sdtContent>
@@ -310,273 +325,202 @@
     <w:p>
       <w:pPr>
         <w:jc w:val="both"/>
-      </w:pPr>
-      <w:r>
-        <w:t xml:space="preserve">A </w:t>
-      </w:r>
-      <w:proofErr w:type="spellStart"/>
-      <w:r>
-        <w:t>friend</w:t>
-      </w:r>
-      <w:proofErr w:type="spellEnd"/>
-      <w:r>
-        <w:t xml:space="preserve"> of me </w:t>
-      </w:r>
-      <w:proofErr w:type="spellStart"/>
-      <w:r>
-        <w:t>works</w:t>
-      </w:r>
-      <w:proofErr w:type="spellEnd"/>
-      <w:r>
-        <w:t xml:space="preserve"> for an international </w:t>
-      </w:r>
-      <w:proofErr w:type="spellStart"/>
-      <w:r>
-        <w:t>company</w:t>
-      </w:r>
-      <w:proofErr w:type="spellEnd"/>
-      <w:r>
+        <w:rPr>
+          <w:lang w:val="en-US"/>
+        </w:rPr>
+      </w:pPr>
+      <w:r>
+        <w:rPr>
+          <w:lang w:val="en-US"/>
+        </w:rPr>
+        <w:t>A friend of m</w:t>
+      </w:r>
+      <w:r>
+        <w:rPr>
+          <w:lang w:val="en-US"/>
+        </w:rPr>
+        <w:t>ine</w:t>
+      </w:r>
+      <w:r>
+        <w:rPr>
+          <w:lang w:val="en-US"/>
+        </w:rPr>
+        <w:t xml:space="preserve"> works for an international company that offers him to join one of their north </w:t>
+      </w:r>
+      <w:r>
+        <w:rPr>
+          <w:lang w:val="en-US"/>
+        </w:rPr>
+        <w:t xml:space="preserve">American </w:t>
+      </w:r>
+      <w:r>
+        <w:rPr>
+          <w:lang w:val="en-US"/>
+        </w:rPr>
+        <w:t xml:space="preserve">office. He has to choose between </w:t>
+      </w:r>
+      <w:r>
+        <w:rPr>
+          <w:b/>
+          <w:bCs/>
+          <w:lang w:val="en-US"/>
+        </w:rPr>
+        <w:t>Toronto</w:t>
+      </w:r>
+      <w:r>
+        <w:rPr>
+          <w:lang w:val="en-US"/>
+        </w:rPr>
+        <w:t xml:space="preserve">, </w:t>
+      </w:r>
+      <w:r>
+        <w:rPr>
+          <w:b/>
+          <w:bCs/>
+          <w:lang w:val="en-US"/>
+        </w:rPr>
+        <w:t>Mon</w:t>
+      </w:r>
+      <w:r>
+        <w:rPr>
+          <w:b/>
+          <w:bCs/>
+          <w:lang w:val="en-US"/>
+        </w:rPr>
+        <w:t>t</w:t>
+      </w:r>
+      <w:r>
+        <w:rPr>
+          <w:b/>
+          <w:bCs/>
+          <w:lang w:val="en-US"/>
+        </w:rPr>
+        <w:t>real</w:t>
+      </w:r>
+      <w:r>
+        <w:rPr>
+          <w:lang w:val="en-US"/>
+        </w:rPr>
         <w:t xml:space="preserve"> </w:t>
       </w:r>
-      <w:proofErr w:type="spellStart"/>
-      <w:r>
-        <w:t>that</w:t>
-      </w:r>
-      <w:proofErr w:type="spellEnd"/>
-      <w:r>
+      <w:r>
+        <w:rPr>
+          <w:lang w:val="en-US"/>
+        </w:rPr>
+        <w:t xml:space="preserve">and </w:t>
+      </w:r>
+      <w:r>
+        <w:rPr>
+          <w:b/>
+          <w:bCs/>
+          <w:lang w:val="en-US"/>
+        </w:rPr>
+        <w:t>New</w:t>
+      </w:r>
+      <w:r>
+        <w:rPr>
+          <w:b/>
+          <w:bCs/>
+          <w:lang w:val="en-US"/>
+        </w:rPr>
+        <w:t>-York</w:t>
+      </w:r>
+      <w:r>
+        <w:rPr>
+          <w:lang w:val="en-US"/>
+        </w:rPr>
         <w:t xml:space="preserve"> </w:t>
       </w:r>
-      <w:proofErr w:type="spellStart"/>
-      <w:r>
-        <w:t>offers</w:t>
-      </w:r>
-      <w:proofErr w:type="spellEnd"/>
-      <w:r>
-        <w:t xml:space="preserve"> </w:t>
-      </w:r>
-      <w:proofErr w:type="spellStart"/>
-      <w:r>
-        <w:t>him</w:t>
-      </w:r>
-      <w:proofErr w:type="spellEnd"/>
-      <w:r>
-        <w:t xml:space="preserve"> to </w:t>
-      </w:r>
-      <w:proofErr w:type="spellStart"/>
-      <w:r>
-        <w:t>join</w:t>
-      </w:r>
-      <w:proofErr w:type="spellEnd"/>
-      <w:r>
-        <w:t xml:space="preserve"> one of </w:t>
-      </w:r>
-      <w:proofErr w:type="spellStart"/>
-      <w:r>
-        <w:t>their</w:t>
-      </w:r>
-      <w:proofErr w:type="spellEnd"/>
-      <w:r>
-        <w:t xml:space="preserve"> n</w:t>
-      </w:r>
-      <w:proofErr w:type="spellStart"/>
-      <w:r>
-        <w:t>orth</w:t>
-      </w:r>
-      <w:proofErr w:type="spellEnd"/>
-      <w:r>
-        <w:t xml:space="preserve"> </w:t>
-      </w:r>
-      <w:proofErr w:type="spellStart"/>
-      <w:r>
-        <w:t>america</w:t>
-      </w:r>
-      <w:proofErr w:type="spellEnd"/>
-      <w:r>
-        <w:t xml:space="preserve"> office. He has to </w:t>
-      </w:r>
-      <w:proofErr w:type="spellStart"/>
-      <w:r>
-        <w:t>choose</w:t>
-      </w:r>
-      <w:proofErr w:type="spellEnd"/>
-      <w:r>
-        <w:t xml:space="preserve"> </w:t>
-      </w:r>
-      <w:proofErr w:type="spellStart"/>
-      <w:r>
-        <w:t>between</w:t>
-      </w:r>
-      <w:proofErr w:type="spellEnd"/>
-      <w:r>
-        <w:t xml:space="preserve"> Toronto and New-York and </w:t>
-      </w:r>
-      <w:proofErr w:type="spellStart"/>
-      <w:r>
-        <w:t>ask</w:t>
-      </w:r>
-      <w:proofErr w:type="spellEnd"/>
-      <w:r>
-        <w:t xml:space="preserve"> me help for the </w:t>
-      </w:r>
-      <w:proofErr w:type="spellStart"/>
-      <w:r>
-        <w:t>decision</w:t>
-      </w:r>
-      <w:proofErr w:type="spellEnd"/>
-      <w:r>
-        <w:t xml:space="preserve">. </w:t>
-      </w:r>
-      <w:proofErr w:type="spellStart"/>
-      <w:r>
-        <w:t>My</w:t>
-      </w:r>
-      <w:proofErr w:type="spellEnd"/>
-      <w:r>
-        <w:t xml:space="preserve"> </w:t>
-      </w:r>
-      <w:proofErr w:type="spellStart"/>
-      <w:r>
-        <w:t>friend</w:t>
-      </w:r>
-      <w:proofErr w:type="spellEnd"/>
-      <w:r>
-        <w:t xml:space="preserve"> </w:t>
-      </w:r>
-      <w:proofErr w:type="spellStart"/>
-      <w:r>
-        <w:t>lives</w:t>
-      </w:r>
-      <w:proofErr w:type="spellEnd"/>
-      <w:r>
-        <w:t xml:space="preserve"> in the 11th arrondissement (borough) of Paris and </w:t>
-      </w:r>
-      <w:proofErr w:type="spellStart"/>
-      <w:r>
-        <w:t>really</w:t>
-      </w:r>
-      <w:proofErr w:type="spellEnd"/>
-      <w:r>
-        <w:t xml:space="preserve"> likes </w:t>
-      </w:r>
-      <w:proofErr w:type="spellStart"/>
-      <w:r>
-        <w:t>his</w:t>
-      </w:r>
-      <w:proofErr w:type="spellEnd"/>
-      <w:r>
-        <w:t xml:space="preserve"> living </w:t>
-      </w:r>
-      <w:proofErr w:type="spellStart"/>
-      <w:r>
-        <w:t>environment</w:t>
-      </w:r>
-      <w:proofErr w:type="spellEnd"/>
-      <w:r>
-        <w:t xml:space="preserve">. I </w:t>
-      </w:r>
-      <w:proofErr w:type="spellStart"/>
-      <w:r>
-        <w:t>would</w:t>
-      </w:r>
-      <w:proofErr w:type="spellEnd"/>
-      <w:r>
-        <w:t xml:space="preserve"> like to use </w:t>
-      </w:r>
-      <w:proofErr w:type="spellStart"/>
-      <w:r>
-        <w:t>my</w:t>
-      </w:r>
-      <w:proofErr w:type="spellEnd"/>
-      <w:r>
-        <w:t xml:space="preserve"> </w:t>
-      </w:r>
-      <w:proofErr w:type="spellStart"/>
-      <w:r>
-        <w:t>datascientist</w:t>
-      </w:r>
-      <w:proofErr w:type="spellEnd"/>
-      <w:r>
-        <w:t xml:space="preserve"> </w:t>
-      </w:r>
-      <w:proofErr w:type="spellStart"/>
-      <w:r>
-        <w:t>skills</w:t>
-      </w:r>
-      <w:proofErr w:type="spellEnd"/>
-      <w:r>
-        <w:t xml:space="preserve"> to help </w:t>
-      </w:r>
-      <w:proofErr w:type="spellStart"/>
-      <w:r>
-        <w:t>him</w:t>
-      </w:r>
-      <w:proofErr w:type="spellEnd"/>
-      <w:r>
-        <w:t xml:space="preserve"> for </w:t>
-      </w:r>
-      <w:proofErr w:type="spellStart"/>
-      <w:r>
-        <w:t>finding</w:t>
-      </w:r>
-      <w:proofErr w:type="spellEnd"/>
-      <w:r>
-        <w:t xml:space="preserve"> borough</w:t>
-      </w:r>
-      <w:r>
-        <w:t xml:space="preserve">s </w:t>
-      </w:r>
-      <w:proofErr w:type="spellStart"/>
-      <w:r>
-        <w:t>that</w:t>
-      </w:r>
-      <w:proofErr w:type="spellEnd"/>
-      <w:r>
-        <w:t xml:space="preserve"> </w:t>
-      </w:r>
-      <w:proofErr w:type="spellStart"/>
-      <w:r>
-        <w:t>will</w:t>
-      </w:r>
-      <w:proofErr w:type="spellEnd"/>
-      <w:r>
-        <w:t xml:space="preserve"> </w:t>
-      </w:r>
-      <w:proofErr w:type="spellStart"/>
-      <w:r>
-        <w:t>remember</w:t>
-      </w:r>
-      <w:proofErr w:type="spellEnd"/>
-      <w:r>
-        <w:t xml:space="preserve"> </w:t>
-      </w:r>
-      <w:proofErr w:type="spellStart"/>
-      <w:r>
-        <w:t>him</w:t>
-      </w:r>
-      <w:proofErr w:type="spellEnd"/>
-      <w:r>
-        <w:t xml:space="preserve"> </w:t>
-      </w:r>
-      <w:proofErr w:type="spellStart"/>
-      <w:r>
-        <w:t>his</w:t>
-      </w:r>
-      <w:proofErr w:type="spellEnd"/>
-      <w:r>
-        <w:t xml:space="preserve"> Paris </w:t>
-      </w:r>
-      <w:proofErr w:type="spellStart"/>
-      <w:r>
-        <w:t>environment</w:t>
-      </w:r>
-      <w:proofErr w:type="spellEnd"/>
-      <w:r>
-        <w:t xml:space="preserve">. </w:t>
+      <w:r>
+        <w:rPr>
+          <w:lang w:val="en-US"/>
+        </w:rPr>
+        <w:t xml:space="preserve">office </w:t>
+      </w:r>
+      <w:r>
+        <w:rPr>
+          <w:lang w:val="en-US"/>
+        </w:rPr>
+        <w:t xml:space="preserve">and ask me help for the decision. My friend lives in the 11th arrondissement (borough) of </w:t>
+      </w:r>
+      <w:r>
+        <w:rPr>
+          <w:b/>
+          <w:bCs/>
+          <w:lang w:val="en-US"/>
+        </w:rPr>
+        <w:t>Paris</w:t>
+      </w:r>
+      <w:r>
+        <w:rPr>
+          <w:lang w:val="en-US"/>
+        </w:rPr>
+        <w:t xml:space="preserve"> and really likes his living environment. </w:t>
+      </w:r>
+      <w:r>
+        <w:rPr>
+          <w:lang w:val="en-US"/>
+        </w:rPr>
+        <w:t xml:space="preserve">I will try to give some clues based on location data analysis to find the city that most similar to Paris. We will try to answer to the below question that will help my friend. </w:t>
       </w:r>
     </w:p>
     <w:p>
       <w:pPr>
+        <w:pStyle w:val="Paragraphedeliste"/>
+        <w:numPr>
+          <w:ilvl w:val="0"/>
+          <w:numId w:val="3"/>
+        </w:numPr>
         <w:jc w:val="both"/>
+        <w:rPr>
+          <w:lang w:val="en-US"/>
+        </w:rPr>
+      </w:pPr>
+      <w:r>
+        <w:rPr>
+          <w:lang w:val="en-US"/>
+        </w:rPr>
+        <w:t xml:space="preserve">Which city between Toronto, Monreal or New-York is the most similar to Paris? </w:t>
+      </w:r>
+    </w:p>
+    <w:p>
+      <w:pPr>
+        <w:pStyle w:val="Paragraphedeliste"/>
+        <w:numPr>
+          <w:ilvl w:val="0"/>
+          <w:numId w:val="3"/>
+        </w:numPr>
+        <w:jc w:val="both"/>
+        <w:rPr>
+          <w:lang w:val="en-US"/>
+        </w:rPr>
+      </w:pPr>
+      <w:r>
+        <w:rPr>
+          <w:lang w:val="en-US"/>
+        </w:rPr>
+        <w:t>Which borough (arrondissement) is closet to Paris 11</w:t>
+      </w:r>
+      <w:r>
+        <w:rPr>
+          <w:vertAlign w:val="superscript"/>
+          <w:lang w:val="en-US"/>
+        </w:rPr>
+        <w:t>th</w:t>
+      </w:r>
+      <w:r>
+        <w:rPr>
+          <w:lang w:val="en-US"/>
+        </w:rPr>
+        <w:t xml:space="preserve"> arrondissement? </w:t>
+      </w:r>
+    </w:p>
+    <w:p>
+      <w:pPr>
+        <w:jc w:val="both"/>
+        <w:rPr>
+          <w:lang w:val="en-US"/>
+        </w:rPr>
       </w:pPr>
     </w:p>
     <w:p>
@@ -634,35 +578,578 @@
           <w:lang w:val="en-US"/>
         </w:rPr>
       </w:pPr>
-      <w:proofErr w:type="spellStart"/>
-      <w:r>
-        <w:rPr>
-          <w:lang w:val="en-US"/>
-        </w:rPr>
-        <w:t>Paris_</w:t>
-      </w:r>
-      <w:proofErr w:type="gramStart"/>
-      <w:r>
-        <w:rPr>
-          <w:lang w:val="en-US"/>
-        </w:rPr>
-        <w:t>Data</w:t>
-      </w:r>
-      <w:proofErr w:type="spellEnd"/>
-      <w:r>
-        <w:rPr>
-          <w:lang w:val="en-US"/>
-        </w:rPr>
-        <w:t xml:space="preserve"> :</w:t>
-      </w:r>
-      <w:proofErr w:type="gramEnd"/>
-      <w:r>
-        <w:rPr>
-          <w:lang w:val="en-US"/>
-        </w:rPr>
-        <w:t xml:space="preserve"> this dataset provides the list of Paris’s boroughs and neighborhoods</w:t>
+      <w:r>
+        <w:rPr>
+          <w:b/>
+          <w:bCs/>
+          <w:lang w:val="en-US"/>
+        </w:rPr>
+        <w:t>Paris_Data</w:t>
+      </w:r>
+      <w:r>
+        <w:rPr>
+          <w:lang w:val="en-US"/>
+        </w:rPr>
+        <w:t xml:space="preserve"> : this dataset provides the list of Paris’s boroughs and neighborhoods</w:t>
       </w:r>
     </w:p>
+    <w:tbl>
+      <w:tblPr>
+        <w:tblW w:w="6400" w:type="dxa"/>
+        <w:jc w:val="center"/>
+        <w:tblCellMar>
+          <w:left w:w="70" w:type="dxa"/>
+          <w:right w:w="70" w:type="dxa"/>
+        </w:tblCellMar>
+        <w:tblLook w:val="04A0" w:firstRow="1" w:lastRow="0" w:firstColumn="1" w:lastColumn="0" w:noHBand="0" w:noVBand="1"/>
+      </w:tblPr>
+      <w:tblGrid>
+        <w:gridCol w:w="1340"/>
+        <w:gridCol w:w="2300"/>
+        <w:gridCol w:w="2760"/>
+      </w:tblGrid>
+      <w:tr>
+        <w:trPr>
+          <w:trHeight w:val="300"/>
+          <w:jc w:val="center"/>
+        </w:trPr>
+        <w:tc>
+          <w:tcPr>
+            <w:tcW w:w="1340" w:type="dxa"/>
+            <w:tcBorders>
+              <w:top w:val="single" w:sz="4" w:space="0" w:color="auto"/>
+              <w:left w:val="single" w:sz="4" w:space="0" w:color="auto"/>
+              <w:bottom w:val="single" w:sz="4" w:space="0" w:color="auto"/>
+              <w:right w:val="single" w:sz="4" w:space="0" w:color="auto"/>
+            </w:tcBorders>
+            <w:shd w:val="clear" w:color="auto" w:fill="auto"/>
+            <w:noWrap/>
+            <w:vAlign w:val="bottom"/>
+            <w:hideMark/>
+          </w:tcPr>
+          <w:p>
+            <w:pPr>
+              <w:spacing w:after="0" w:line="240" w:lineRule="auto"/>
+              <w:rPr>
+                <w:rFonts w:ascii="Calibri" w:eastAsia="Times New Roman" w:hAnsi="Calibri" w:cs="Calibri"/>
+                <w:b/>
+                <w:bCs/>
+                <w:color w:val="000000"/>
+                <w:lang w:eastAsia="fr-FR"/>
+              </w:rPr>
+            </w:pPr>
+            <w:r>
+              <w:rPr>
+                <w:rFonts w:ascii="Calibri" w:eastAsia="Times New Roman" w:hAnsi="Calibri" w:cs="Calibri"/>
+                <w:b/>
+                <w:bCs/>
+                <w:color w:val="000000"/>
+                <w:lang w:eastAsia="fr-FR"/>
+              </w:rPr>
+              <w:t>PostalCode</w:t>
+            </w:r>
+          </w:p>
+        </w:tc>
+        <w:tc>
+          <w:tcPr>
+            <w:tcW w:w="2300" w:type="dxa"/>
+            <w:tcBorders>
+              <w:top w:val="single" w:sz="4" w:space="0" w:color="auto"/>
+              <w:left w:val="nil"/>
+              <w:bottom w:val="single" w:sz="4" w:space="0" w:color="auto"/>
+              <w:right w:val="single" w:sz="4" w:space="0" w:color="auto"/>
+            </w:tcBorders>
+            <w:shd w:val="clear" w:color="auto" w:fill="auto"/>
+            <w:noWrap/>
+            <w:vAlign w:val="bottom"/>
+            <w:hideMark/>
+          </w:tcPr>
+          <w:p>
+            <w:pPr>
+              <w:spacing w:after="0" w:line="240" w:lineRule="auto"/>
+              <w:rPr>
+                <w:rFonts w:ascii="Calibri" w:eastAsia="Times New Roman" w:hAnsi="Calibri" w:cs="Calibri"/>
+                <w:b/>
+                <w:bCs/>
+                <w:color w:val="000000"/>
+                <w:lang w:eastAsia="fr-FR"/>
+              </w:rPr>
+            </w:pPr>
+            <w:r>
+              <w:rPr>
+                <w:rFonts w:ascii="Calibri" w:eastAsia="Times New Roman" w:hAnsi="Calibri" w:cs="Calibri"/>
+                <w:b/>
+                <w:bCs/>
+                <w:color w:val="000000"/>
+                <w:lang w:eastAsia="fr-FR"/>
+              </w:rPr>
+              <w:t>Borough</w:t>
+            </w:r>
+          </w:p>
+        </w:tc>
+        <w:tc>
+          <w:tcPr>
+            <w:tcW w:w="2760" w:type="dxa"/>
+            <w:tcBorders>
+              <w:top w:val="single" w:sz="4" w:space="0" w:color="auto"/>
+              <w:left w:val="nil"/>
+              <w:bottom w:val="single" w:sz="4" w:space="0" w:color="auto"/>
+              <w:right w:val="single" w:sz="4" w:space="0" w:color="auto"/>
+            </w:tcBorders>
+            <w:shd w:val="clear" w:color="auto" w:fill="auto"/>
+            <w:noWrap/>
+            <w:vAlign w:val="bottom"/>
+            <w:hideMark/>
+          </w:tcPr>
+          <w:p>
+            <w:pPr>
+              <w:spacing w:after="0" w:line="240" w:lineRule="auto"/>
+              <w:rPr>
+                <w:rFonts w:ascii="Calibri" w:eastAsia="Times New Roman" w:hAnsi="Calibri" w:cs="Calibri"/>
+                <w:b/>
+                <w:bCs/>
+                <w:color w:val="000000"/>
+                <w:lang w:eastAsia="fr-FR"/>
+              </w:rPr>
+            </w:pPr>
+            <w:r>
+              <w:rPr>
+                <w:rFonts w:ascii="Calibri" w:eastAsia="Times New Roman" w:hAnsi="Calibri" w:cs="Calibri"/>
+                <w:b/>
+                <w:bCs/>
+                <w:color w:val="000000"/>
+                <w:lang w:eastAsia="fr-FR"/>
+              </w:rPr>
+              <w:t>Neighborhood</w:t>
+            </w:r>
+          </w:p>
+        </w:tc>
+      </w:tr>
+      <w:tr>
+        <w:trPr>
+          <w:trHeight w:val="300"/>
+          <w:jc w:val="center"/>
+        </w:trPr>
+        <w:tc>
+          <w:tcPr>
+            <w:tcW w:w="1340" w:type="dxa"/>
+            <w:tcBorders>
+              <w:top w:val="nil"/>
+              <w:left w:val="single" w:sz="4" w:space="0" w:color="auto"/>
+              <w:bottom w:val="single" w:sz="4" w:space="0" w:color="auto"/>
+              <w:right w:val="single" w:sz="4" w:space="0" w:color="auto"/>
+            </w:tcBorders>
+            <w:shd w:val="clear" w:color="auto" w:fill="auto"/>
+            <w:noWrap/>
+            <w:vAlign w:val="bottom"/>
+            <w:hideMark/>
+          </w:tcPr>
+          <w:p>
+            <w:pPr>
+              <w:spacing w:after="0" w:line="240" w:lineRule="auto"/>
+              <w:jc w:val="right"/>
+              <w:rPr>
+                <w:rFonts w:ascii="Calibri" w:eastAsia="Times New Roman" w:hAnsi="Calibri" w:cs="Calibri"/>
+                <w:color w:val="000000"/>
+                <w:lang w:eastAsia="fr-FR"/>
+              </w:rPr>
+            </w:pPr>
+            <w:r>
+              <w:rPr>
+                <w:rFonts w:ascii="Calibri" w:eastAsia="Times New Roman" w:hAnsi="Calibri" w:cs="Calibri"/>
+                <w:color w:val="000000"/>
+                <w:lang w:eastAsia="fr-FR"/>
+              </w:rPr>
+              <w:t>75001</w:t>
+            </w:r>
+          </w:p>
+        </w:tc>
+        <w:tc>
+          <w:tcPr>
+            <w:tcW w:w="2300" w:type="dxa"/>
+            <w:tcBorders>
+              <w:top w:val="nil"/>
+              <w:left w:val="nil"/>
+              <w:bottom w:val="single" w:sz="4" w:space="0" w:color="auto"/>
+              <w:right w:val="single" w:sz="4" w:space="0" w:color="auto"/>
+            </w:tcBorders>
+            <w:shd w:val="clear" w:color="auto" w:fill="auto"/>
+            <w:noWrap/>
+            <w:vAlign w:val="bottom"/>
+            <w:hideMark/>
+          </w:tcPr>
+          <w:p>
+            <w:pPr>
+              <w:spacing w:after="0" w:line="240" w:lineRule="auto"/>
+              <w:rPr>
+                <w:rFonts w:ascii="Calibri" w:eastAsia="Times New Roman" w:hAnsi="Calibri" w:cs="Calibri"/>
+                <w:color w:val="000000"/>
+                <w:lang w:eastAsia="fr-FR"/>
+              </w:rPr>
+            </w:pPr>
+            <w:r>
+              <w:rPr>
+                <w:rFonts w:ascii="Calibri" w:eastAsia="Times New Roman" w:hAnsi="Calibri" w:cs="Calibri"/>
+                <w:color w:val="000000"/>
+                <w:lang w:eastAsia="fr-FR"/>
+              </w:rPr>
+              <w:t>Le Louvre</w:t>
+            </w:r>
+          </w:p>
+        </w:tc>
+        <w:tc>
+          <w:tcPr>
+            <w:tcW w:w="2760" w:type="dxa"/>
+            <w:tcBorders>
+              <w:top w:val="nil"/>
+              <w:left w:val="nil"/>
+              <w:bottom w:val="single" w:sz="4" w:space="0" w:color="auto"/>
+              <w:right w:val="single" w:sz="4" w:space="0" w:color="auto"/>
+            </w:tcBorders>
+            <w:shd w:val="clear" w:color="auto" w:fill="auto"/>
+            <w:noWrap/>
+            <w:vAlign w:val="bottom"/>
+            <w:hideMark/>
+          </w:tcPr>
+          <w:p>
+            <w:pPr>
+              <w:spacing w:after="0" w:line="240" w:lineRule="auto"/>
+              <w:rPr>
+                <w:rFonts w:ascii="Calibri" w:eastAsia="Times New Roman" w:hAnsi="Calibri" w:cs="Calibri"/>
+                <w:color w:val="000000"/>
+                <w:lang w:eastAsia="fr-FR"/>
+              </w:rPr>
+            </w:pPr>
+            <w:r>
+              <w:rPr>
+                <w:rFonts w:ascii="Calibri" w:eastAsia="Times New Roman" w:hAnsi="Calibri" w:cs="Calibri"/>
+                <w:color w:val="000000"/>
+                <w:lang w:eastAsia="fr-FR"/>
+              </w:rPr>
+              <w:t>Saint-Germain-l'Auxerrois</w:t>
+            </w:r>
+          </w:p>
+        </w:tc>
+      </w:tr>
+      <w:tr>
+        <w:trPr>
+          <w:trHeight w:val="300"/>
+          <w:jc w:val="center"/>
+        </w:trPr>
+        <w:tc>
+          <w:tcPr>
+            <w:tcW w:w="1340" w:type="dxa"/>
+            <w:tcBorders>
+              <w:top w:val="nil"/>
+              <w:left w:val="single" w:sz="4" w:space="0" w:color="auto"/>
+              <w:bottom w:val="single" w:sz="4" w:space="0" w:color="auto"/>
+              <w:right w:val="single" w:sz="4" w:space="0" w:color="auto"/>
+            </w:tcBorders>
+            <w:shd w:val="clear" w:color="auto" w:fill="auto"/>
+            <w:noWrap/>
+            <w:vAlign w:val="bottom"/>
+            <w:hideMark/>
+          </w:tcPr>
+          <w:p>
+            <w:pPr>
+              <w:spacing w:after="0" w:line="240" w:lineRule="auto"/>
+              <w:jc w:val="right"/>
+              <w:rPr>
+                <w:rFonts w:ascii="Calibri" w:eastAsia="Times New Roman" w:hAnsi="Calibri" w:cs="Calibri"/>
+                <w:color w:val="000000"/>
+                <w:lang w:eastAsia="fr-FR"/>
+              </w:rPr>
+            </w:pPr>
+            <w:r>
+              <w:rPr>
+                <w:rFonts w:ascii="Calibri" w:eastAsia="Times New Roman" w:hAnsi="Calibri" w:cs="Calibri"/>
+                <w:color w:val="000000"/>
+                <w:lang w:eastAsia="fr-FR"/>
+              </w:rPr>
+              <w:t>75001</w:t>
+            </w:r>
+          </w:p>
+        </w:tc>
+        <w:tc>
+          <w:tcPr>
+            <w:tcW w:w="2300" w:type="dxa"/>
+            <w:tcBorders>
+              <w:top w:val="nil"/>
+              <w:left w:val="nil"/>
+              <w:bottom w:val="single" w:sz="4" w:space="0" w:color="auto"/>
+              <w:right w:val="single" w:sz="4" w:space="0" w:color="auto"/>
+            </w:tcBorders>
+            <w:shd w:val="clear" w:color="auto" w:fill="auto"/>
+            <w:noWrap/>
+            <w:vAlign w:val="bottom"/>
+            <w:hideMark/>
+          </w:tcPr>
+          <w:p>
+            <w:pPr>
+              <w:spacing w:after="0" w:line="240" w:lineRule="auto"/>
+              <w:rPr>
+                <w:rFonts w:ascii="Calibri" w:eastAsia="Times New Roman" w:hAnsi="Calibri" w:cs="Calibri"/>
+                <w:color w:val="000000"/>
+                <w:lang w:eastAsia="fr-FR"/>
+              </w:rPr>
+            </w:pPr>
+            <w:r>
+              <w:rPr>
+                <w:rFonts w:ascii="Calibri" w:eastAsia="Times New Roman" w:hAnsi="Calibri" w:cs="Calibri"/>
+                <w:color w:val="000000"/>
+                <w:lang w:eastAsia="fr-FR"/>
+              </w:rPr>
+              <w:t>Le Louvre</w:t>
+            </w:r>
+          </w:p>
+        </w:tc>
+        <w:tc>
+          <w:tcPr>
+            <w:tcW w:w="2760" w:type="dxa"/>
+            <w:tcBorders>
+              <w:top w:val="nil"/>
+              <w:left w:val="nil"/>
+              <w:bottom w:val="single" w:sz="4" w:space="0" w:color="auto"/>
+              <w:right w:val="single" w:sz="4" w:space="0" w:color="auto"/>
+            </w:tcBorders>
+            <w:shd w:val="clear" w:color="auto" w:fill="auto"/>
+            <w:noWrap/>
+            <w:vAlign w:val="bottom"/>
+            <w:hideMark/>
+          </w:tcPr>
+          <w:p>
+            <w:pPr>
+              <w:spacing w:after="0" w:line="240" w:lineRule="auto"/>
+              <w:rPr>
+                <w:rFonts w:ascii="Calibri" w:eastAsia="Times New Roman" w:hAnsi="Calibri" w:cs="Calibri"/>
+                <w:color w:val="000000"/>
+                <w:lang w:eastAsia="fr-FR"/>
+              </w:rPr>
+            </w:pPr>
+            <w:r>
+              <w:rPr>
+                <w:rFonts w:ascii="Calibri" w:eastAsia="Times New Roman" w:hAnsi="Calibri" w:cs="Calibri"/>
+                <w:color w:val="000000"/>
+                <w:lang w:eastAsia="fr-FR"/>
+              </w:rPr>
+              <w:t>Les Halles</w:t>
+            </w:r>
+          </w:p>
+        </w:tc>
+      </w:tr>
+      <w:tr>
+        <w:trPr>
+          <w:trHeight w:val="300"/>
+          <w:jc w:val="center"/>
+        </w:trPr>
+        <w:tc>
+          <w:tcPr>
+            <w:tcW w:w="1340" w:type="dxa"/>
+            <w:tcBorders>
+              <w:top w:val="nil"/>
+              <w:left w:val="single" w:sz="4" w:space="0" w:color="auto"/>
+              <w:bottom w:val="single" w:sz="4" w:space="0" w:color="auto"/>
+              <w:right w:val="single" w:sz="4" w:space="0" w:color="auto"/>
+            </w:tcBorders>
+            <w:shd w:val="clear" w:color="auto" w:fill="auto"/>
+            <w:noWrap/>
+            <w:vAlign w:val="bottom"/>
+            <w:hideMark/>
+          </w:tcPr>
+          <w:p>
+            <w:pPr>
+              <w:spacing w:after="0" w:line="240" w:lineRule="auto"/>
+              <w:jc w:val="right"/>
+              <w:rPr>
+                <w:rFonts w:ascii="Calibri" w:eastAsia="Times New Roman" w:hAnsi="Calibri" w:cs="Calibri"/>
+                <w:color w:val="000000"/>
+                <w:lang w:eastAsia="fr-FR"/>
+              </w:rPr>
+            </w:pPr>
+            <w:r>
+              <w:rPr>
+                <w:rFonts w:ascii="Calibri" w:eastAsia="Times New Roman" w:hAnsi="Calibri" w:cs="Calibri"/>
+                <w:color w:val="000000"/>
+                <w:lang w:eastAsia="fr-FR"/>
+              </w:rPr>
+              <w:t>75001</w:t>
+            </w:r>
+          </w:p>
+        </w:tc>
+        <w:tc>
+          <w:tcPr>
+            <w:tcW w:w="2300" w:type="dxa"/>
+            <w:tcBorders>
+              <w:top w:val="nil"/>
+              <w:left w:val="nil"/>
+              <w:bottom w:val="single" w:sz="4" w:space="0" w:color="auto"/>
+              <w:right w:val="single" w:sz="4" w:space="0" w:color="auto"/>
+            </w:tcBorders>
+            <w:shd w:val="clear" w:color="auto" w:fill="auto"/>
+            <w:noWrap/>
+            <w:vAlign w:val="bottom"/>
+            <w:hideMark/>
+          </w:tcPr>
+          <w:p>
+            <w:pPr>
+              <w:spacing w:after="0" w:line="240" w:lineRule="auto"/>
+              <w:rPr>
+                <w:rFonts w:ascii="Calibri" w:eastAsia="Times New Roman" w:hAnsi="Calibri" w:cs="Calibri"/>
+                <w:color w:val="000000"/>
+                <w:lang w:eastAsia="fr-FR"/>
+              </w:rPr>
+            </w:pPr>
+            <w:r>
+              <w:rPr>
+                <w:rFonts w:ascii="Calibri" w:eastAsia="Times New Roman" w:hAnsi="Calibri" w:cs="Calibri"/>
+                <w:color w:val="000000"/>
+                <w:lang w:eastAsia="fr-FR"/>
+              </w:rPr>
+              <w:t>Le Louvre</w:t>
+            </w:r>
+          </w:p>
+        </w:tc>
+        <w:tc>
+          <w:tcPr>
+            <w:tcW w:w="2760" w:type="dxa"/>
+            <w:tcBorders>
+              <w:top w:val="nil"/>
+              <w:left w:val="nil"/>
+              <w:bottom w:val="single" w:sz="4" w:space="0" w:color="auto"/>
+              <w:right w:val="single" w:sz="4" w:space="0" w:color="auto"/>
+            </w:tcBorders>
+            <w:shd w:val="clear" w:color="auto" w:fill="auto"/>
+            <w:noWrap/>
+            <w:vAlign w:val="bottom"/>
+            <w:hideMark/>
+          </w:tcPr>
+          <w:p>
+            <w:pPr>
+              <w:spacing w:after="0" w:line="240" w:lineRule="auto"/>
+              <w:rPr>
+                <w:rFonts w:ascii="Calibri" w:eastAsia="Times New Roman" w:hAnsi="Calibri" w:cs="Calibri"/>
+                <w:color w:val="000000"/>
+                <w:lang w:eastAsia="fr-FR"/>
+              </w:rPr>
+            </w:pPr>
+            <w:r>
+              <w:rPr>
+                <w:rFonts w:ascii="Calibri" w:eastAsia="Times New Roman" w:hAnsi="Calibri" w:cs="Calibri"/>
+                <w:color w:val="000000"/>
+                <w:lang w:eastAsia="fr-FR"/>
+              </w:rPr>
+              <w:t>Le Palais-Royal</w:t>
+            </w:r>
+          </w:p>
+        </w:tc>
+      </w:tr>
+      <w:tr>
+        <w:trPr>
+          <w:trHeight w:val="300"/>
+          <w:jc w:val="center"/>
+        </w:trPr>
+        <w:tc>
+          <w:tcPr>
+            <w:tcW w:w="1340" w:type="dxa"/>
+            <w:tcBorders>
+              <w:top w:val="nil"/>
+              <w:left w:val="single" w:sz="4" w:space="0" w:color="auto"/>
+              <w:bottom w:val="single" w:sz="4" w:space="0" w:color="auto"/>
+              <w:right w:val="single" w:sz="4" w:space="0" w:color="auto"/>
+            </w:tcBorders>
+            <w:shd w:val="clear" w:color="auto" w:fill="auto"/>
+            <w:noWrap/>
+            <w:vAlign w:val="bottom"/>
+            <w:hideMark/>
+          </w:tcPr>
+          <w:p>
+            <w:pPr>
+              <w:spacing w:after="0" w:line="240" w:lineRule="auto"/>
+              <w:jc w:val="right"/>
+              <w:rPr>
+                <w:rFonts w:ascii="Calibri" w:eastAsia="Times New Roman" w:hAnsi="Calibri" w:cs="Calibri"/>
+                <w:color w:val="000000"/>
+                <w:lang w:eastAsia="fr-FR"/>
+              </w:rPr>
+            </w:pPr>
+            <w:r>
+              <w:rPr>
+                <w:rFonts w:ascii="Calibri" w:eastAsia="Times New Roman" w:hAnsi="Calibri" w:cs="Calibri"/>
+                <w:color w:val="000000"/>
+                <w:lang w:eastAsia="fr-FR"/>
+              </w:rPr>
+              <w:t>75001</w:t>
+            </w:r>
+          </w:p>
+        </w:tc>
+        <w:tc>
+          <w:tcPr>
+            <w:tcW w:w="2300" w:type="dxa"/>
+            <w:tcBorders>
+              <w:top w:val="nil"/>
+              <w:left w:val="nil"/>
+              <w:bottom w:val="single" w:sz="4" w:space="0" w:color="auto"/>
+              <w:right w:val="single" w:sz="4" w:space="0" w:color="auto"/>
+            </w:tcBorders>
+            <w:shd w:val="clear" w:color="auto" w:fill="auto"/>
+            <w:noWrap/>
+            <w:vAlign w:val="bottom"/>
+            <w:hideMark/>
+          </w:tcPr>
+          <w:p>
+            <w:pPr>
+              <w:spacing w:after="0" w:line="240" w:lineRule="auto"/>
+              <w:rPr>
+                <w:rFonts w:ascii="Calibri" w:eastAsia="Times New Roman" w:hAnsi="Calibri" w:cs="Calibri"/>
+                <w:color w:val="000000"/>
+                <w:lang w:eastAsia="fr-FR"/>
+              </w:rPr>
+            </w:pPr>
+            <w:r>
+              <w:rPr>
+                <w:rFonts w:ascii="Calibri" w:eastAsia="Times New Roman" w:hAnsi="Calibri" w:cs="Calibri"/>
+                <w:color w:val="000000"/>
+                <w:lang w:eastAsia="fr-FR"/>
+              </w:rPr>
+              <w:t>Le Louvre</w:t>
+            </w:r>
+          </w:p>
+        </w:tc>
+        <w:tc>
+          <w:tcPr>
+            <w:tcW w:w="2760" w:type="dxa"/>
+            <w:tcBorders>
+              <w:top w:val="nil"/>
+              <w:left w:val="nil"/>
+              <w:bottom w:val="single" w:sz="4" w:space="0" w:color="auto"/>
+              <w:right w:val="single" w:sz="4" w:space="0" w:color="auto"/>
+            </w:tcBorders>
+            <w:shd w:val="clear" w:color="auto" w:fill="auto"/>
+            <w:noWrap/>
+            <w:vAlign w:val="bottom"/>
+            <w:hideMark/>
+          </w:tcPr>
+          <w:p>
+            <w:pPr>
+              <w:spacing w:after="0" w:line="240" w:lineRule="auto"/>
+              <w:rPr>
+                <w:rFonts w:ascii="Calibri" w:eastAsia="Times New Roman" w:hAnsi="Calibri" w:cs="Calibri"/>
+                <w:color w:val="000000"/>
+                <w:lang w:eastAsia="fr-FR"/>
+              </w:rPr>
+            </w:pPr>
+            <w:r>
+              <w:rPr>
+                <w:rFonts w:ascii="Calibri" w:eastAsia="Times New Roman" w:hAnsi="Calibri" w:cs="Calibri"/>
+                <w:color w:val="000000"/>
+                <w:lang w:eastAsia="fr-FR"/>
+              </w:rPr>
+              <w:t>La Place-Vendôme</w:t>
+            </w:r>
+          </w:p>
+        </w:tc>
+      </w:tr>
+    </w:tbl>
     <w:p>
       <w:pPr>
         <w:pStyle w:val="Paragraphedeliste"/>
@@ -675,33 +1162,49 @@
           <w:lang w:val="en-US"/>
         </w:rPr>
       </w:pPr>
-      <w:proofErr w:type="spellStart"/>
-      <w:r>
-        <w:rPr>
-          <w:lang w:val="en-US"/>
-        </w:rPr>
-        <w:t>Toronto_</w:t>
-      </w:r>
-      <w:proofErr w:type="gramStart"/>
-      <w:r>
-        <w:rPr>
-          <w:lang w:val="en-US"/>
-        </w:rPr>
-        <w:t>Data</w:t>
-      </w:r>
-      <w:proofErr w:type="spellEnd"/>
-      <w:r>
-        <w:rPr>
-          <w:lang w:val="en-US"/>
-        </w:rPr>
-        <w:t xml:space="preserve"> :</w:t>
-      </w:r>
-      <w:proofErr w:type="gramEnd"/>
-      <w:r>
-        <w:rPr>
-          <w:lang w:val="en-US"/>
-        </w:rPr>
-        <w:t xml:space="preserve"> dataset containing Toronto boroughs and neighborhoods</w:t>
+      <w:r>
+        <w:rPr>
+          <w:b/>
+          <w:bCs/>
+          <w:lang w:val="en-US"/>
+        </w:rPr>
+        <w:t xml:space="preserve">Montreal_Data </w:t>
+      </w:r>
+      <w:r>
+        <w:rPr>
+          <w:lang w:val="en-US"/>
+        </w:rPr>
+        <w:t xml:space="preserve">: This is data exposed in Montreal official website : </w:t>
+      </w:r>
+      <w:hyperlink r:id="rId6" w:history="1">
+        <w:r>
+          <w:rPr>
+            <w:rStyle w:val="Lienhypertexte"/>
+            <w:lang w:val="en-US"/>
+          </w:rPr>
+          <w:t>http://donnees.ville.montreal.qc.ca/dataset/00bd85eb-23aa-4669-8f1b-ba9a000e3dd8/resource/e9b0f927-8f75-458c-8fda-b5da65cc8b73/download/limadmin.json</w:t>
+        </w:r>
+      </w:hyperlink>
+    </w:p>
+    <w:p>
+      <w:pPr>
+        <w:pStyle w:val="Paragraphedeliste"/>
+        <w:jc w:val="both"/>
+        <w:rPr>
+          <w:lang w:val="en-US"/>
+        </w:rPr>
+      </w:pPr>
+      <w:r>
+        <w:rPr>
+          <w:lang w:val="en-US"/>
+        </w:rPr>
+        <w:t>This json format file w</w:t>
+      </w:r>
+      <w:r>
+        <w:rPr>
+          <w:lang w:val="en-US"/>
+        </w:rPr>
+        <w:t>ill be used to create Montreal dataframe in the model of Paris_Data.</w:t>
       </w:r>
     </w:p>
     <w:p>
@@ -716,34 +1219,50 @@
           <w:lang w:val="en-US"/>
         </w:rPr>
       </w:pPr>
-      <w:proofErr w:type="spellStart"/>
-      <w:r>
-        <w:rPr>
-          <w:lang w:val="en-US"/>
-        </w:rPr>
-        <w:t>New_york_</w:t>
-      </w:r>
-      <w:proofErr w:type="gramStart"/>
-      <w:r>
-        <w:rPr>
-          <w:lang w:val="en-US"/>
-        </w:rPr>
-        <w:t>Data</w:t>
-      </w:r>
-      <w:proofErr w:type="spellEnd"/>
-      <w:r>
-        <w:rPr>
-          <w:lang w:val="en-US"/>
-        </w:rPr>
-        <w:t xml:space="preserve"> :</w:t>
-      </w:r>
-      <w:proofErr w:type="gramEnd"/>
-      <w:r>
-        <w:rPr>
-          <w:lang w:val="en-US"/>
-        </w:rPr>
-        <w:t xml:space="preserve"> this contains New York list of boroughs and neighborhoods</w:t>
-      </w:r>
+      <w:r>
+        <w:rPr>
+          <w:b/>
+          <w:bCs/>
+          <w:lang w:val="en-US"/>
+        </w:rPr>
+        <w:t>Toronto_Data</w:t>
+      </w:r>
+      <w:r>
+        <w:rPr>
+          <w:lang w:val="en-US"/>
+        </w:rPr>
+        <w:t xml:space="preserve"> : dataset containing Toronto boroughs and neighborhoods</w:t>
+      </w:r>
+      <w:r>
+        <w:rPr>
+          <w:lang w:val="en-US"/>
+        </w:rPr>
+        <w:t xml:space="preserve"> that we download from Wikipedia: </w:t>
+      </w:r>
+      <w:hyperlink r:id="rId7" w:history="1">
+        <w:r>
+          <w:rPr>
+            <w:rStyle w:val="Lienhypertexte"/>
+            <w:lang w:val="en-US"/>
+          </w:rPr>
+          <w:t>https://en.wikipedia.org/wiki/List_of_postal_codes_of_Canada:_M</w:t>
+        </w:r>
+      </w:hyperlink>
+      <w:r>
+        <w:rPr>
+          <w:lang w:val="en-US"/>
+        </w:rPr>
+        <w:t>'</w:t>
+      </w:r>
+    </w:p>
+    <w:p>
+      <w:pPr>
+        <w:pStyle w:val="Paragraphedeliste"/>
+        <w:jc w:val="both"/>
+        <w:rPr>
+          <w:lang w:val="en-US"/>
+        </w:rPr>
+      </w:pPr>
     </w:p>
     <w:p>
       <w:pPr>
@@ -757,112 +1276,128 @@
           <w:lang w:val="en-US"/>
         </w:rPr>
       </w:pPr>
-      <w:proofErr w:type="spellStart"/>
-      <w:r>
-        <w:rPr>
-          <w:lang w:val="en-US"/>
-        </w:rPr>
-        <w:t>Paris_venues</w:t>
-      </w:r>
-      <w:proofErr w:type="spellEnd"/>
-      <w:r>
-        <w:rPr>
-          <w:lang w:val="en-US"/>
-        </w:rPr>
-        <w:t xml:space="preserve">, </w:t>
-      </w:r>
-      <w:proofErr w:type="spellStart"/>
-      <w:r>
-        <w:rPr>
-          <w:lang w:val="en-US"/>
-        </w:rPr>
-        <w:t>Toronto_venues</w:t>
-      </w:r>
-      <w:proofErr w:type="spellEnd"/>
-      <w:r>
-        <w:rPr>
-          <w:lang w:val="en-US"/>
-        </w:rPr>
-        <w:t xml:space="preserve"> and </w:t>
-      </w:r>
-      <w:proofErr w:type="spellStart"/>
-      <w:r>
-        <w:rPr>
-          <w:lang w:val="en-US"/>
-        </w:rPr>
-        <w:t>New_york_</w:t>
-      </w:r>
-      <w:proofErr w:type="gramStart"/>
-      <w:r>
-        <w:rPr>
-          <w:lang w:val="en-US"/>
-        </w:rPr>
-        <w:t>venues</w:t>
-      </w:r>
-      <w:proofErr w:type="spellEnd"/>
-      <w:r>
-        <w:rPr>
-          <w:lang w:val="en-US"/>
-        </w:rPr>
-        <w:t xml:space="preserve"> :</w:t>
-      </w:r>
-      <w:proofErr w:type="gramEnd"/>
-      <w:r>
-        <w:rPr>
-          <w:lang w:val="en-US"/>
-        </w:rPr>
-        <w:t xml:space="preserve"> we will populate those dataset with venues data provided by Foursquare API. </w:t>
-      </w:r>
+      <w:r>
+        <w:rPr>
+          <w:b/>
+          <w:bCs/>
+          <w:lang w:val="en-US"/>
+        </w:rPr>
+        <w:t>New_york_Data</w:t>
+      </w:r>
+      <w:r>
+        <w:rPr>
+          <w:lang w:val="en-US"/>
+        </w:rPr>
+        <w:t>: this contains New York list of boroughs and neighborhoods</w:t>
+      </w:r>
+      <w:r>
+        <w:rPr>
+          <w:lang w:val="en-US"/>
+        </w:rPr>
+        <w:t xml:space="preserve">: </w:t>
+      </w:r>
+      <w:hyperlink r:id="rId8" w:history="1">
+        <w:r>
+          <w:rPr>
+            <w:rStyle w:val="Lienhypertexte"/>
+            <w:lang w:val="en-US"/>
+          </w:rPr>
+          <w:t>https://cocl.us/new_york_dataset</w:t>
+        </w:r>
+      </w:hyperlink>
     </w:p>
     <w:p>
       <w:pPr>
-        <w:jc w:val="both"/>
-        <w:rPr>
-          <w:lang w:val="en-US"/>
-        </w:rPr>
-      </w:pPr>
-      <w:r>
-        <w:rPr>
-          <w:lang w:val="en-US"/>
-        </w:rPr>
-        <w:t>The objective of this work is to explore locations of the 3 cities and thank to a clustering find the boroughs which look like 11</w:t>
-      </w:r>
-      <w:r>
-        <w:rPr>
-          <w:vertAlign w:val="superscript"/>
-          <w:lang w:val="en-US"/>
-        </w:rPr>
-        <w:t>th</w:t>
-      </w:r>
-      <w:r>
-        <w:rPr>
-          <w:lang w:val="en-US"/>
-        </w:rPr>
-        <w:t xml:space="preserve"> arrondissement of Paris </w:t>
-      </w:r>
+        <w:pStyle w:val="Paragraphedeliste"/>
+        <w:rPr>
+          <w:lang w:val="en-US"/>
+        </w:rPr>
+      </w:pPr>
     </w:p>
     <w:p>
       <w:pPr>
+        <w:pStyle w:val="Paragraphedeliste"/>
+        <w:numPr>
+          <w:ilvl w:val="0"/>
+          <w:numId w:val="1"/>
+        </w:numPr>
         <w:jc w:val="both"/>
         <w:rPr>
           <w:lang w:val="en-US"/>
         </w:rPr>
       </w:pPr>
+      <w:r>
+        <w:rPr>
+          <w:lang w:val="en-US"/>
+        </w:rPr>
+        <w:t>We will also use Foursquare API data to explore venues of each city and its boroughs</w:t>
+      </w:r>
     </w:p>
     <w:p>
       <w:pPr>
+        <w:pStyle w:val="Paragraphedeliste"/>
+        <w:rPr>
+          <w:lang w:val="en-US"/>
+        </w:rPr>
+      </w:pPr>
+    </w:p>
+    <w:p>
+      <w:pPr>
+        <w:jc w:val="both"/>
+        <w:rPr>
+          <w:lang w:val="en-US"/>
+        </w:rPr>
+      </w:pPr>
+      <w:r>
+        <w:rPr>
+          <w:lang w:val="en-US"/>
+        </w:rPr>
+        <w:lastRenderedPageBreak/>
+        <w:t>The dataset will be used with kmeans clustering algorithm to get how Paris is similar or dissimilar to each city. Then to identify which borough is closet to Paris 11</w:t>
+      </w:r>
+      <w:r>
+        <w:rPr>
+          <w:vertAlign w:val="superscript"/>
+          <w:lang w:val="en-US"/>
+        </w:rPr>
+        <w:t>th</w:t>
+      </w:r>
+      <w:r>
+        <w:rPr>
+          <w:lang w:val="en-US"/>
+        </w:rPr>
+        <w:t xml:space="preserve"> arrrondissement.</w:t>
+      </w:r>
+    </w:p>
+    <w:p>
+      <w:pPr>
+        <w:jc w:val="both"/>
+        <w:rPr>
+          <w:lang w:val="en-US"/>
+        </w:rPr>
+      </w:pPr>
+    </w:p>
+    <w:p>
+      <w:pPr>
         <w:jc w:val="both"/>
         <w:rPr>
           <w:b/>
           <w:bCs/>
+          <w:lang w:val="en-US"/>
         </w:rPr>
       </w:pPr>
     </w:p>
     <w:p>
       <w:pPr>
         <w:jc w:val="both"/>
-      </w:pPr>
-      <w:r>
+        <w:rPr>
+          <w:lang w:val="en-US"/>
+        </w:rPr>
+      </w:pPr>
+      <w:r>
+        <w:rPr>
+          <w:lang w:val="en-US"/>
+        </w:rPr>
         <w:t xml:space="preserve"> </w:t>
       </w:r>
     </w:p>
@@ -879,6 +1414,95 @@
 <file path=word/numbering.xml><?xml version="1.0" encoding="utf-8"?>
 <w:numbering xmlns:wpc="http://schemas.microsoft.com/office/word/2010/wordprocessingCanvas" xmlns:cx="http://schemas.microsoft.com/office/drawing/2014/chartex" xmlns:cx1="http://schemas.microsoft.com/office/drawing/2015/9/8/chartex" xmlns:cx2="http://schemas.microsoft.com/office/drawing/2015/10/21/chartex" xmlns:cx3="http://schemas.microsoft.com/office/drawing/2016/5/9/chartex" xmlns:cx4="http://schemas.microsoft.com/office/drawing/2016/5/10/chartex" xmlns:cx5="http://schemas.microsoft.com/office/drawing/2016/5/11/chartex" xmlns:cx6="http://schemas.microsoft.com/office/drawing/2016/5/12/chartex" xmlns:cx7="http://schemas.microsoft.com/office/drawing/2016/5/13/chartex" xmlns:cx8="http://schemas.microsoft.com/office/drawing/2016/5/14/chartex" xmlns:mc="http://schemas.openxmlformats.org/markup-compatibility/2006" xmlns:aink="http://schemas.microsoft.com/office/drawing/2016/ink" xmlns:am3d="http://schemas.microsoft.com/office/drawing/2017/model3d" xmlns:o="urn:schemas-microsoft-com:office:office" xmlns:r="http://schemas.openxmlformats.org/officeDocument/2006/relationships" xmlns:m="http://schemas.openxmlformats.org/officeDocument/2006/math" xmlns:v="urn:schemas-microsoft-com:vml" xmlns:wp14="http://schemas.microsoft.com/office/word/2010/wordprocessingDrawing" xmlns:wp="http://schemas.openxmlformats.org/drawingml/2006/wordprocessingDrawing" xmlns:w10="urn:schemas-microsoft-com:office:word" xmlns:w="http://schemas.openxmlformats.org/wordprocessingml/2006/main" xmlns:w14="http://schemas.microsoft.com/office/word/2010/wordml" xmlns:w15="http://schemas.microsoft.com/office/word/2012/wordml" xmlns:w16cex="http://schemas.microsoft.com/office/word/2018/wordml/cex" xmlns:w16cid="http://schemas.microsoft.com/office/word/2016/wordml/cid" xmlns:w16="http://schemas.microsoft.com/office/word/2018/wordml" xmlns:w16se="http://schemas.microsoft.com/office/word/2015/wordml/symex" xmlns:wpg="http://schemas.microsoft.com/office/word/2010/wordprocessingGroup" xmlns:wpi="http://schemas.microsoft.com/office/word/2010/wordprocessingInk" xmlns:wne="http://schemas.microsoft.com/office/word/2006/wordml" xmlns:wps="http://schemas.microsoft.com/office/word/2010/wordprocessingShape" mc:Ignorable="w14 w15 w16se w16cid w16 w16cex wp14">
   <w:abstractNum w:abstractNumId="0" w15:restartNumberingAfterBreak="0">
+    <w:nsid w:val="1DE334F6"/>
+    <w:multiLevelType w:val="hybridMultilevel"/>
+    <w:tmpl w:val="E8F46686"/>
+    <w:lvl w:ilvl="0" w:tplc="040C0011">
+      <w:start w:val="1"/>
+      <w:numFmt w:val="decimal"/>
+      <w:lvlText w:val="%1)"/>
+      <w:lvlJc w:val="left"/>
+      <w:pPr>
+        <w:ind w:left="720" w:hanging="360"/>
+      </w:pPr>
+      <w:rPr>
+        <w:rFonts w:hint="default"/>
+      </w:rPr>
+    </w:lvl>
+    <w:lvl w:ilvl="1" w:tplc="040C0019" w:tentative="1">
+      <w:start w:val="1"/>
+      <w:numFmt w:val="lowerLetter"/>
+      <w:lvlText w:val="%2."/>
+      <w:lvlJc w:val="left"/>
+      <w:pPr>
+        <w:ind w:left="1440" w:hanging="360"/>
+      </w:pPr>
+    </w:lvl>
+    <w:lvl w:ilvl="2" w:tplc="040C001B" w:tentative="1">
+      <w:start w:val="1"/>
+      <w:numFmt w:val="lowerRoman"/>
+      <w:lvlText w:val="%3."/>
+      <w:lvlJc w:val="right"/>
+      <w:pPr>
+        <w:ind w:left="2160" w:hanging="180"/>
+      </w:pPr>
+    </w:lvl>
+    <w:lvl w:ilvl="3" w:tplc="040C000F" w:tentative="1">
+      <w:start w:val="1"/>
+      <w:numFmt w:val="decimal"/>
+      <w:lvlText w:val="%4."/>
+      <w:lvlJc w:val="left"/>
+      <w:pPr>
+        <w:ind w:left="2880" w:hanging="360"/>
+      </w:pPr>
+    </w:lvl>
+    <w:lvl w:ilvl="4" w:tplc="040C0019" w:tentative="1">
+      <w:start w:val="1"/>
+      <w:numFmt w:val="lowerLetter"/>
+      <w:lvlText w:val="%5."/>
+      <w:lvlJc w:val="left"/>
+      <w:pPr>
+        <w:ind w:left="3600" w:hanging="360"/>
+      </w:pPr>
+    </w:lvl>
+    <w:lvl w:ilvl="5" w:tplc="040C001B" w:tentative="1">
+      <w:start w:val="1"/>
+      <w:numFmt w:val="lowerRoman"/>
+      <w:lvlText w:val="%6."/>
+      <w:lvlJc w:val="right"/>
+      <w:pPr>
+        <w:ind w:left="4320" w:hanging="180"/>
+      </w:pPr>
+    </w:lvl>
+    <w:lvl w:ilvl="6" w:tplc="040C000F" w:tentative="1">
+      <w:start w:val="1"/>
+      <w:numFmt w:val="decimal"/>
+      <w:lvlText w:val="%7."/>
+      <w:lvlJc w:val="left"/>
+      <w:pPr>
+        <w:ind w:left="5040" w:hanging="360"/>
+      </w:pPr>
+    </w:lvl>
+    <w:lvl w:ilvl="7" w:tplc="040C0019" w:tentative="1">
+      <w:start w:val="1"/>
+      <w:numFmt w:val="lowerLetter"/>
+      <w:lvlText w:val="%8."/>
+      <w:lvlJc w:val="left"/>
+      <w:pPr>
+        <w:ind w:left="5760" w:hanging="360"/>
+      </w:pPr>
+    </w:lvl>
+    <w:lvl w:ilvl="8" w:tplc="040C001B" w:tentative="1">
+      <w:start w:val="1"/>
+      <w:numFmt w:val="lowerRoman"/>
+      <w:lvlText w:val="%9."/>
+      <w:lvlJc w:val="right"/>
+      <w:pPr>
+        <w:ind w:left="6480" w:hanging="180"/>
+      </w:pPr>
+    </w:lvl>
+  </w:abstractNum>
+  <w:abstractNum w:abstractNumId="1" w15:restartNumberingAfterBreak="0">
     <w:nsid w:val="2C114F23"/>
     <w:multiLevelType w:val="hybridMultilevel"/>
     <w:tmpl w:val="0662606C"/>
@@ -990,7 +1614,7 @@
       </w:rPr>
     </w:lvl>
   </w:abstractNum>
-  <w:abstractNum w:abstractNumId="1" w15:restartNumberingAfterBreak="0">
+  <w:abstractNum w:abstractNumId="2" w15:restartNumberingAfterBreak="0">
     <w:nsid w:val="52C63F63"/>
     <w:multiLevelType w:val="hybridMultilevel"/>
     <w:tmpl w:val="C9127248"/>
@@ -1082,10 +1706,13 @@
     </w:lvl>
   </w:abstractNum>
   <w:num w:numId="1">
-    <w:abstractNumId w:val="0"/>
+    <w:abstractNumId w:val="1"/>
   </w:num>
   <w:num w:numId="2">
-    <w:abstractNumId w:val="1"/>
+    <w:abstractNumId w:val="2"/>
+  </w:num>
+  <w:num w:numId="3">
+    <w:abstractNumId w:val="0"/>
   </w:num>
 </w:numbering>
 </file>
@@ -1653,6 +2280,18 @@
       <w:u w:val="single"/>
     </w:rPr>
   </w:style>
+  <w:style w:type="character" w:styleId="Mentionnonrsolue">
+    <w:name w:val="Unresolved Mention"/>
+    <w:basedOn w:val="Policepardfaut"/>
+    <w:uiPriority w:val="99"/>
+    <w:semiHidden/>
+    <w:unhideWhenUsed/>
+    <w:rsid w:val="004F1E52"/>
+    <w:rPr>
+      <w:color w:val="605E5C"/>
+      <w:shd w:val="clear" w:color="auto" w:fill="E1DFDD"/>
+    </w:rPr>
+  </w:style>
 </w:styles>
 </file>
 
@@ -1956,7 +2595,7 @@
 </file>
 
 <file path=customXml/itemProps1.xml><?xml version="1.0" encoding="utf-8"?>
-<ds:datastoreItem xmlns:ds="http://schemas.openxmlformats.org/officeDocument/2006/customXml" ds:itemID="{C758099B-F3EE-424B-9461-E3BF03232E17}">
+<ds:datastoreItem xmlns:ds="http://schemas.openxmlformats.org/officeDocument/2006/customXml" ds:itemID="{E780A71C-BC22-4A0A-ABC0-DC88C225DF66}">
   <ds:schemaRefs>
     <ds:schemaRef ds:uri="http://schemas.openxmlformats.org/officeDocument/2006/bibliography"/>
   </ds:schemaRefs>

</xml_diff>